<commit_message>
Bitcoin sumary is ended.
</commit_message>
<xml_diff>
--- a/fundamental/bitcoin.docx
+++ b/fundamental/bitcoin.docx
@@ -2439,7 +2439,21 @@
         <w:rPr>
           <w:shd w:val="clear" w:color="auto" w:fill="FFFFFF"/>
         </w:rPr>
-        <w:t>A public transaction ledger (the blockchain)</w:t>
+        <w:t xml:space="preserve">A public transaction ledger (the </w:t>
+      </w:r>
+      <w:r>
+        <w:rPr>
+          <w:b/>
+          <w:bCs/>
+          <w:shd w:val="clear" w:color="auto" w:fill="FFFFFF"/>
+        </w:rPr>
+        <w:t>blockchain</w:t>
+      </w:r>
+      <w:r>
+        <w:rPr>
+          <w:shd w:val="clear" w:color="auto" w:fill="FFFFFF"/>
+        </w:rPr>
+        <w:t>)</w:t>
       </w:r>
     </w:p>
     <w:p>
@@ -2475,7 +2489,21 @@
         <w:rPr>
           <w:shd w:val="clear" w:color="auto" w:fill="FFFFFF"/>
         </w:rPr>
-        <w:t>A decentralized transaction verification system (transaction script)</w:t>
+        <w:t>A decentralized transaction verification system (</w:t>
+      </w:r>
+      <w:r>
+        <w:rPr>
+          <w:b/>
+          <w:bCs/>
+          <w:shd w:val="clear" w:color="auto" w:fill="FFFFFF"/>
+        </w:rPr>
+        <w:t>transaction script</w:t>
+      </w:r>
+      <w:r>
+        <w:rPr>
+          <w:shd w:val="clear" w:color="auto" w:fill="FFFFFF"/>
+        </w:rPr>
+        <w:t>)</w:t>
       </w:r>
     </w:p>
     <w:p>
@@ -2841,7 +2869,46 @@
         <w:rPr>
           <w:lang w:val="en-US"/>
         </w:rPr>
-        <w:t>The coins are stored on the blockchain in the form of transaction-ouputs.</w:t>
+        <w:t xml:space="preserve">The </w:t>
+      </w:r>
+      <w:r>
+        <w:rPr>
+          <w:u w:val="single"/>
+          <w:lang w:val="en-US"/>
+        </w:rPr>
+        <w:t>coins are stored on the blockchain</w:t>
+      </w:r>
+      <w:r>
+        <w:rPr>
+          <w:lang w:val="en-US"/>
+        </w:rPr>
+        <w:t xml:space="preserve"> in the form of transaction-ouputs</w:t>
+      </w:r>
+      <w:r>
+        <w:rPr>
+          <w:lang w:val="en-US"/>
+        </w:rPr>
+        <w:t>, precisely unspent transaction outputs (</w:t>
+      </w:r>
+      <w:r>
+        <w:rPr>
+          <w:b/>
+          <w:bCs/>
+          <w:lang w:val="en-US"/>
+        </w:rPr>
+        <w:t>UTXO</w:t>
+      </w:r>
+      <w:r>
+        <w:rPr>
+          <w:lang w:val="en-US"/>
+        </w:rPr>
+        <w:t>)</w:t>
+      </w:r>
+      <w:r>
+        <w:rPr>
+          <w:lang w:val="en-US"/>
+        </w:rPr>
+        <w:t>.</w:t>
       </w:r>
     </w:p>
     <w:p>
@@ -2963,6 +3030,20 @@
           <w:lang w:val="en-US"/>
         </w:rPr>
         <w:t>User create the transaction</w:t>
+      </w:r>
+      <w:r>
+        <w:rPr>
+          <w:lang w:val="en-US"/>
+        </w:rPr>
+        <w:t xml:space="preserve"> and assigned to an address, this process is called an </w:t>
+      </w:r>
+      <w:r>
+        <w:rPr>
+          <w:b/>
+          <w:bCs/>
+          <w:lang w:val="en-US"/>
+        </w:rPr>
+        <w:t>encumbrance</w:t>
       </w:r>
     </w:p>
     <w:p>
@@ -3875,16 +3956,28 @@
     <w:p>
       <w:pPr>
         <w:rPr>
+          <w:lang w:val="en-US"/>
+        </w:rPr>
+      </w:pPr>
+      <w:r>
+        <w:rPr>
           <w:u w:val="single"/>
           <w:lang w:val="en-US"/>
         </w:rPr>
-      </w:pPr>
+        <w:t>Different type of node:</w:t>
+      </w:r>
       <w:r>
         <w:rPr>
           <w:u w:val="single"/>
           <w:lang w:val="en-US"/>
         </w:rPr>
-        <w:t>Different type of node:</w:t>
+        <w:t xml:space="preserve"> </w:t>
+      </w:r>
+      <w:r>
+        <w:rPr>
+          <w:lang w:val="en-US"/>
+        </w:rPr>
+        <w:t>(not exhaustive)</w:t>
       </w:r>
     </w:p>
     <w:p>
@@ -5864,21 +5957,25 @@
         <w:rPr>
           <w:lang w:val="en-US"/>
         </w:rPr>
-        <w:t xml:space="preserve">In this highly competitive environment, individual miners working </w:t>
-      </w:r>
-      <w:proofErr w:type="gramStart"/>
-      <w:r>
-        <w:rPr>
-          <w:lang w:val="en-US"/>
-        </w:rPr>
-        <w:t>don’t</w:t>
-      </w:r>
-      <w:proofErr w:type="gramEnd"/>
-      <w:r>
-        <w:rPr>
-          <w:lang w:val="en-US"/>
-        </w:rPr>
-        <w:t xml:space="preserve"> stand a chance.</w:t>
+        <w:t xml:space="preserve">In this highly competitive environment, </w:t>
+      </w:r>
+      <w:r>
+        <w:rPr>
+          <w:lang w:val="en-US"/>
+        </w:rPr>
+        <w:t>individual</w:t>
+      </w:r>
+      <w:r>
+        <w:rPr>
+          <w:lang w:val="en-US"/>
+        </w:rPr>
+        <w:t xml:space="preserve"> </w:t>
+      </w:r>
+      <w:r>
+        <w:rPr>
+          <w:lang w:val="en-US"/>
+        </w:rPr>
+        <w:t>miners working don’t stand a chance.</w:t>
       </w:r>
     </w:p>
     <w:p>
@@ -7913,13 +8010,7 @@
         <w:rPr>
           <w:lang w:val="en-US"/>
         </w:rPr>
-        <w:t xml:space="preserve"> incapacity you </w:t>
-      </w:r>
-      <w:r>
-        <w:rPr>
-          <w:lang w:val="en-US"/>
-        </w:rPr>
-        <w:t xml:space="preserve">should consider </w:t>
+        <w:t xml:space="preserve"> incapacity you should consider </w:t>
       </w:r>
       <w:r>
         <w:rPr>
@@ -7964,7 +8055,9 @@
         </w:rPr>
         <w:t>Tokenomics</w:t>
       </w:r>
+      <w:bookmarkStart w:id="27" w:name="_GoBack"/>
       <w:bookmarkEnd w:id="26"/>
+      <w:bookmarkEnd w:id="27"/>
     </w:p>
     <w:p>
       <w:pPr>
@@ -8384,8 +8477,6 @@
         </w:rPr>
         <w:t>the currency issuance rate is decreased by 50%.</w:t>
       </w:r>
-      <w:bookmarkStart w:id="27" w:name="_GoBack"/>
-      <w:bookmarkEnd w:id="27"/>
     </w:p>
     <w:sectPr>
       <w:pgSz w:w="12240" w:h="15840"/>
@@ -13669,7 +13760,7 @@
 </file>
 
 <file path=customXml/itemProps1.xml><?xml version="1.0" encoding="utf-8"?>
-<ds:datastoreItem xmlns:ds="http://schemas.openxmlformats.org/officeDocument/2006/customXml" ds:itemID="{9F579743-FB24-4009-9746-0FF6CC8AC2A1}">
+<ds:datastoreItem xmlns:ds="http://schemas.openxmlformats.org/officeDocument/2006/customXml" ds:itemID="{912251AD-FB0A-4B75-8C46-FDB2B10C2AA8}">
   <ds:schemaRefs>
     <ds:schemaRef ds:uri="http://schemas.openxmlformats.org/officeDocument/2006/bibliography"/>
   </ds:schemaRefs>

</xml_diff>